<commit_message>
Edit State of Player Test: - Press P: shoot - Press Z: fire mario - Press X: small mario
</commit_message>
<xml_diff>
--- a/Document/StatePattern.docx
+++ b/Document/StatePattern.docx
@@ -2449,726 +2449,21 @@
           <w:szCs w:val="26"/>
         </w:rPr>
       </w:pPr>
-      <w:proofErr w:type="spellStart"/>
-      <w:r>
-        <w:rPr>
-          <w:rFonts w:ascii="Times New Roman" w:hAnsi="Times New Roman" w:cs="Times New Roman"/>
-          <w:sz w:val="26"/>
-          <w:szCs w:val="26"/>
-        </w:rPr>
-        <w:t>Đó</w:t>
-      </w:r>
-      <w:proofErr w:type="spellEnd"/>
-      <w:r>
-        <w:rPr>
-          <w:rFonts w:ascii="Times New Roman" w:hAnsi="Times New Roman" w:cs="Times New Roman"/>
-          <w:sz w:val="26"/>
-          <w:szCs w:val="26"/>
-        </w:rPr>
-        <w:t xml:space="preserve"> </w:t>
-      </w:r>
-      <w:proofErr w:type="spellStart"/>
-      <w:r>
-        <w:rPr>
-          <w:rFonts w:ascii="Times New Roman" w:hAnsi="Times New Roman" w:cs="Times New Roman"/>
-          <w:sz w:val="26"/>
-          <w:szCs w:val="26"/>
-        </w:rPr>
-        <w:t>chỉ</w:t>
-      </w:r>
-      <w:proofErr w:type="spellEnd"/>
-      <w:r>
-        <w:rPr>
-          <w:rFonts w:ascii="Times New Roman" w:hAnsi="Times New Roman" w:cs="Times New Roman"/>
-          <w:sz w:val="26"/>
-          <w:szCs w:val="26"/>
-        </w:rPr>
-        <w:t xml:space="preserve"> </w:t>
-      </w:r>
-      <w:proofErr w:type="spellStart"/>
-      <w:r>
-        <w:rPr>
-          <w:rFonts w:ascii="Times New Roman" w:hAnsi="Times New Roman" w:cs="Times New Roman"/>
-          <w:sz w:val="26"/>
-          <w:szCs w:val="26"/>
-        </w:rPr>
-        <w:t>là</w:t>
-      </w:r>
-      <w:proofErr w:type="spellEnd"/>
-      <w:r>
-        <w:rPr>
-          <w:rFonts w:ascii="Times New Roman" w:hAnsi="Times New Roman" w:cs="Times New Roman"/>
-          <w:sz w:val="26"/>
-          <w:szCs w:val="26"/>
-        </w:rPr>
-        <w:t xml:space="preserve"> </w:t>
-      </w:r>
-      <w:proofErr w:type="spellStart"/>
-      <w:r>
-        <w:rPr>
-          <w:rFonts w:ascii="Times New Roman" w:hAnsi="Times New Roman" w:cs="Times New Roman"/>
-          <w:sz w:val="26"/>
-          <w:szCs w:val="26"/>
-        </w:rPr>
-        <w:t>vấn</w:t>
-      </w:r>
-      <w:proofErr w:type="spellEnd"/>
-      <w:r>
-        <w:rPr>
-          <w:rFonts w:ascii="Times New Roman" w:hAnsi="Times New Roman" w:cs="Times New Roman"/>
-          <w:sz w:val="26"/>
-          <w:szCs w:val="26"/>
-        </w:rPr>
-        <w:t xml:space="preserve"> </w:t>
-      </w:r>
-      <w:proofErr w:type="spellStart"/>
-      <w:r>
-        <w:rPr>
-          <w:rFonts w:ascii="Times New Roman" w:hAnsi="Times New Roman" w:cs="Times New Roman"/>
-          <w:sz w:val="26"/>
-          <w:szCs w:val="26"/>
-        </w:rPr>
-        <w:t>đề</w:t>
-      </w:r>
-      <w:proofErr w:type="spellEnd"/>
-      <w:r>
-        <w:rPr>
-          <w:rFonts w:ascii="Times New Roman" w:hAnsi="Times New Roman" w:cs="Times New Roman"/>
-          <w:sz w:val="26"/>
-          <w:szCs w:val="26"/>
-        </w:rPr>
-        <w:t xml:space="preserve"> </w:t>
-      </w:r>
-      <w:proofErr w:type="spellStart"/>
-      <w:r>
-        <w:rPr>
-          <w:rFonts w:ascii="Times New Roman" w:hAnsi="Times New Roman" w:cs="Times New Roman"/>
-          <w:sz w:val="26"/>
-          <w:szCs w:val="26"/>
-        </w:rPr>
-        <w:t>thôi</w:t>
-      </w:r>
-      <w:proofErr w:type="spellEnd"/>
-      <w:r>
-        <w:rPr>
-          <w:rFonts w:ascii="Times New Roman" w:hAnsi="Times New Roman" w:cs="Times New Roman"/>
-          <w:sz w:val="26"/>
-          <w:szCs w:val="26"/>
-        </w:rPr>
-        <w:t xml:space="preserve">, </w:t>
-      </w:r>
-      <w:proofErr w:type="spellStart"/>
-      <w:r>
-        <w:rPr>
-          <w:rFonts w:ascii="Times New Roman" w:hAnsi="Times New Roman" w:cs="Times New Roman"/>
-          <w:sz w:val="26"/>
-          <w:szCs w:val="26"/>
-        </w:rPr>
-        <w:t>còn</w:t>
-      </w:r>
-      <w:proofErr w:type="spellEnd"/>
-      <w:r>
-        <w:rPr>
-          <w:rFonts w:ascii="Times New Roman" w:hAnsi="Times New Roman" w:cs="Times New Roman"/>
-          <w:sz w:val="26"/>
-          <w:szCs w:val="26"/>
-        </w:rPr>
-        <w:t xml:space="preserve"> </w:t>
-      </w:r>
-      <w:proofErr w:type="spellStart"/>
-      <w:r>
-        <w:rPr>
-          <w:rFonts w:ascii="Times New Roman" w:hAnsi="Times New Roman" w:cs="Times New Roman"/>
-          <w:sz w:val="26"/>
-          <w:szCs w:val="26"/>
-        </w:rPr>
-        <w:t>thì</w:t>
-      </w:r>
-      <w:proofErr w:type="spellEnd"/>
-      <w:r>
-        <w:rPr>
-          <w:rFonts w:ascii="Times New Roman" w:hAnsi="Times New Roman" w:cs="Times New Roman"/>
-          <w:sz w:val="26"/>
-          <w:szCs w:val="26"/>
-        </w:rPr>
-        <w:t xml:space="preserve"> </w:t>
-      </w:r>
-      <w:proofErr w:type="spellStart"/>
-      <w:r>
-        <w:rPr>
-          <w:rFonts w:ascii="Times New Roman" w:hAnsi="Times New Roman" w:cs="Times New Roman"/>
-          <w:sz w:val="26"/>
-          <w:szCs w:val="26"/>
-        </w:rPr>
-        <w:t>muốn</w:t>
-      </w:r>
-      <w:proofErr w:type="spellEnd"/>
-      <w:r>
-        <w:rPr>
-          <w:rFonts w:ascii="Times New Roman" w:hAnsi="Times New Roman" w:cs="Times New Roman"/>
-          <w:sz w:val="26"/>
-          <w:szCs w:val="26"/>
-        </w:rPr>
-        <w:t xml:space="preserve"> </w:t>
-      </w:r>
-      <w:proofErr w:type="spellStart"/>
-      <w:r>
-        <w:rPr>
-          <w:rFonts w:ascii="Times New Roman" w:hAnsi="Times New Roman" w:cs="Times New Roman"/>
-          <w:sz w:val="26"/>
-          <w:szCs w:val="26"/>
-        </w:rPr>
-        <w:t>tưởng</w:t>
-      </w:r>
-      <w:proofErr w:type="spellEnd"/>
-      <w:r>
-        <w:rPr>
-          <w:rFonts w:ascii="Times New Roman" w:hAnsi="Times New Roman" w:cs="Times New Roman"/>
-          <w:sz w:val="26"/>
-          <w:szCs w:val="26"/>
-        </w:rPr>
-        <w:t xml:space="preserve"> </w:t>
-      </w:r>
-      <w:proofErr w:type="spellStart"/>
-      <w:r>
-        <w:rPr>
-          <w:rFonts w:ascii="Times New Roman" w:hAnsi="Times New Roman" w:cs="Times New Roman"/>
-          <w:sz w:val="26"/>
-          <w:szCs w:val="26"/>
-        </w:rPr>
-        <w:t>tượng</w:t>
-      </w:r>
-      <w:proofErr w:type="spellEnd"/>
-      <w:r>
-        <w:rPr>
-          <w:rFonts w:ascii="Times New Roman" w:hAnsi="Times New Roman" w:cs="Times New Roman"/>
-          <w:sz w:val="26"/>
-          <w:szCs w:val="26"/>
-        </w:rPr>
-        <w:t xml:space="preserve"> </w:t>
-      </w:r>
-      <w:proofErr w:type="spellStart"/>
-      <w:r>
-        <w:rPr>
-          <w:rFonts w:ascii="Times New Roman" w:hAnsi="Times New Roman" w:cs="Times New Roman"/>
-          <w:sz w:val="26"/>
-          <w:szCs w:val="26"/>
-        </w:rPr>
-        <w:t>khúc</w:t>
-      </w:r>
-      <w:proofErr w:type="spellEnd"/>
-      <w:r>
-        <w:rPr>
-          <w:rFonts w:ascii="Times New Roman" w:hAnsi="Times New Roman" w:cs="Times New Roman"/>
-          <w:sz w:val="26"/>
-          <w:szCs w:val="26"/>
-        </w:rPr>
-        <w:t xml:space="preserve"> </w:t>
-      </w:r>
-      <w:proofErr w:type="spellStart"/>
-      <w:r>
-        <w:rPr>
-          <w:rFonts w:ascii="Times New Roman" w:hAnsi="Times New Roman" w:cs="Times New Roman"/>
-          <w:sz w:val="26"/>
-          <w:szCs w:val="26"/>
-        </w:rPr>
-        <w:t>sau</w:t>
-      </w:r>
-      <w:proofErr w:type="spellEnd"/>
-      <w:r>
-        <w:rPr>
-          <w:rFonts w:ascii="Times New Roman" w:hAnsi="Times New Roman" w:cs="Times New Roman"/>
-          <w:sz w:val="26"/>
-          <w:szCs w:val="26"/>
-        </w:rPr>
-        <w:t xml:space="preserve"> </w:t>
-      </w:r>
-      <w:proofErr w:type="spellStart"/>
-      <w:r>
-        <w:rPr>
-          <w:rFonts w:ascii="Times New Roman" w:hAnsi="Times New Roman" w:cs="Times New Roman"/>
-          <w:sz w:val="26"/>
-          <w:szCs w:val="26"/>
-        </w:rPr>
-        <w:t>thì</w:t>
-      </w:r>
-      <w:proofErr w:type="spellEnd"/>
-      <w:r>
-        <w:rPr>
-          <w:rFonts w:ascii="Times New Roman" w:hAnsi="Times New Roman" w:cs="Times New Roman"/>
-          <w:sz w:val="26"/>
-          <w:szCs w:val="26"/>
-        </w:rPr>
-        <w:t xml:space="preserve"> </w:t>
-      </w:r>
-      <w:proofErr w:type="spellStart"/>
-      <w:r>
-        <w:rPr>
-          <w:rFonts w:ascii="Times New Roman" w:hAnsi="Times New Roman" w:cs="Times New Roman"/>
-          <w:sz w:val="26"/>
-          <w:szCs w:val="26"/>
-        </w:rPr>
-        <w:t>mọi</w:t>
-      </w:r>
-      <w:proofErr w:type="spellEnd"/>
-      <w:r>
-        <w:rPr>
-          <w:rFonts w:ascii="Times New Roman" w:hAnsi="Times New Roman" w:cs="Times New Roman"/>
-          <w:sz w:val="26"/>
-          <w:szCs w:val="26"/>
-        </w:rPr>
-        <w:t xml:space="preserve"> </w:t>
-      </w:r>
-      <w:proofErr w:type="spellStart"/>
-      <w:r>
-        <w:rPr>
-          <w:rFonts w:ascii="Times New Roman" w:hAnsi="Times New Roman" w:cs="Times New Roman"/>
-          <w:sz w:val="26"/>
-          <w:szCs w:val="26"/>
-        </w:rPr>
-        <w:t>người</w:t>
-      </w:r>
-      <w:proofErr w:type="spellEnd"/>
-      <w:r>
-        <w:rPr>
-          <w:rFonts w:ascii="Times New Roman" w:hAnsi="Times New Roman" w:cs="Times New Roman"/>
-          <w:sz w:val="26"/>
-          <w:szCs w:val="26"/>
-        </w:rPr>
-        <w:t xml:space="preserve"> </w:t>
-      </w:r>
-      <w:proofErr w:type="spellStart"/>
-      <w:r>
-        <w:rPr>
-          <w:rFonts w:ascii="Times New Roman" w:hAnsi="Times New Roman" w:cs="Times New Roman"/>
-          <w:sz w:val="26"/>
-          <w:szCs w:val="26"/>
-        </w:rPr>
-        <w:t>hình</w:t>
-      </w:r>
-      <w:proofErr w:type="spellEnd"/>
-      <w:r>
-        <w:rPr>
-          <w:rFonts w:ascii="Times New Roman" w:hAnsi="Times New Roman" w:cs="Times New Roman"/>
-          <w:sz w:val="26"/>
-          <w:szCs w:val="26"/>
-        </w:rPr>
-        <w:t xml:space="preserve"> dung </w:t>
-      </w:r>
-      <w:proofErr w:type="spellStart"/>
-      <w:r>
-        <w:rPr>
-          <w:rFonts w:ascii="Times New Roman" w:hAnsi="Times New Roman" w:cs="Times New Roman"/>
-          <w:sz w:val="26"/>
-          <w:szCs w:val="26"/>
-        </w:rPr>
-        <w:t>bài</w:t>
-      </w:r>
-      <w:proofErr w:type="spellEnd"/>
-      <w:r>
-        <w:rPr>
-          <w:rFonts w:ascii="Times New Roman" w:hAnsi="Times New Roman" w:cs="Times New Roman"/>
-          <w:sz w:val="26"/>
-          <w:szCs w:val="26"/>
-        </w:rPr>
-        <w:t xml:space="preserve"> </w:t>
-      </w:r>
-      <w:proofErr w:type="spellStart"/>
-      <w:r>
-        <w:rPr>
-          <w:rFonts w:ascii="Times New Roman" w:hAnsi="Times New Roman" w:cs="Times New Roman"/>
-          <w:sz w:val="26"/>
-          <w:szCs w:val="26"/>
-        </w:rPr>
-        <w:t>toán</w:t>
-      </w:r>
-      <w:proofErr w:type="spellEnd"/>
-      <w:r>
-        <w:rPr>
-          <w:rFonts w:ascii="Times New Roman" w:hAnsi="Times New Roman" w:cs="Times New Roman"/>
-          <w:sz w:val="26"/>
-          <w:szCs w:val="26"/>
-        </w:rPr>
-        <w:t xml:space="preserve"> </w:t>
-      </w:r>
-      <w:proofErr w:type="spellStart"/>
-      <w:r>
-        <w:rPr>
-          <w:rFonts w:ascii="Times New Roman" w:hAnsi="Times New Roman" w:cs="Times New Roman"/>
-          <w:sz w:val="26"/>
-          <w:szCs w:val="26"/>
-        </w:rPr>
-        <w:t>như</w:t>
-      </w:r>
-      <w:proofErr w:type="spellEnd"/>
-      <w:r>
-        <w:rPr>
-          <w:rFonts w:ascii="Times New Roman" w:hAnsi="Times New Roman" w:cs="Times New Roman"/>
-          <w:sz w:val="26"/>
-          <w:szCs w:val="26"/>
-        </w:rPr>
-        <w:t xml:space="preserve"> </w:t>
-      </w:r>
-      <w:proofErr w:type="spellStart"/>
-      <w:r>
-        <w:rPr>
-          <w:rFonts w:ascii="Times New Roman" w:hAnsi="Times New Roman" w:cs="Times New Roman"/>
-          <w:sz w:val="26"/>
-          <w:szCs w:val="26"/>
-        </w:rPr>
-        <w:t>này</w:t>
-      </w:r>
-      <w:proofErr w:type="spellEnd"/>
-      <w:r>
-        <w:rPr>
-          <w:rFonts w:ascii="Times New Roman" w:hAnsi="Times New Roman" w:cs="Times New Roman"/>
-          <w:sz w:val="26"/>
-          <w:szCs w:val="26"/>
-        </w:rPr>
-        <w:t xml:space="preserve"> (</w:t>
-      </w:r>
-      <w:proofErr w:type="spellStart"/>
-      <w:r>
-        <w:rPr>
-          <w:rFonts w:ascii="Times New Roman" w:hAnsi="Times New Roman" w:cs="Times New Roman"/>
-          <w:sz w:val="26"/>
-          <w:szCs w:val="26"/>
-        </w:rPr>
-        <w:t>vẽ</w:t>
-      </w:r>
-      <w:proofErr w:type="spellEnd"/>
-      <w:r>
-        <w:rPr>
-          <w:rFonts w:ascii="Times New Roman" w:hAnsi="Times New Roman" w:cs="Times New Roman"/>
-          <w:sz w:val="26"/>
-          <w:szCs w:val="26"/>
-        </w:rPr>
-        <w:t xml:space="preserve"> </w:t>
-      </w:r>
-      <w:proofErr w:type="spellStart"/>
-      <w:r>
-        <w:rPr>
-          <w:rFonts w:ascii="Times New Roman" w:hAnsi="Times New Roman" w:cs="Times New Roman"/>
-          <w:sz w:val="26"/>
-          <w:szCs w:val="26"/>
-        </w:rPr>
-        <w:t>hình</w:t>
-      </w:r>
-      <w:proofErr w:type="spellEnd"/>
-      <w:r>
-        <w:rPr>
-          <w:rFonts w:ascii="Times New Roman" w:hAnsi="Times New Roman" w:cs="Times New Roman"/>
-          <w:sz w:val="26"/>
-          <w:szCs w:val="26"/>
-        </w:rPr>
-        <w:t xml:space="preserve"> </w:t>
-      </w:r>
-      <w:proofErr w:type="spellStart"/>
-      <w:r>
-        <w:rPr>
-          <w:rFonts w:ascii="Times New Roman" w:hAnsi="Times New Roman" w:cs="Times New Roman"/>
-          <w:sz w:val="26"/>
-          <w:szCs w:val="26"/>
-        </w:rPr>
-        <w:t>ra</w:t>
-      </w:r>
-      <w:proofErr w:type="spellEnd"/>
-      <w:r>
-        <w:rPr>
-          <w:rFonts w:ascii="Times New Roman" w:hAnsi="Times New Roman" w:cs="Times New Roman"/>
-          <w:sz w:val="26"/>
-          <w:szCs w:val="26"/>
-        </w:rPr>
-        <w:t xml:space="preserve"> </w:t>
-      </w:r>
-      <w:proofErr w:type="spellStart"/>
-      <w:r>
-        <w:rPr>
-          <w:rFonts w:ascii="Times New Roman" w:hAnsi="Times New Roman" w:cs="Times New Roman"/>
-          <w:sz w:val="26"/>
-          <w:szCs w:val="26"/>
-        </w:rPr>
-        <w:t>nhé</w:t>
-      </w:r>
-      <w:proofErr w:type="spellEnd"/>
-      <w:r>
-        <w:rPr>
-          <w:rFonts w:ascii="Times New Roman" w:hAnsi="Times New Roman" w:cs="Times New Roman"/>
-          <w:sz w:val="26"/>
-          <w:szCs w:val="26"/>
-        </w:rPr>
-        <w:t>):</w:t>
-      </w:r>
-      <w:r>
-        <w:rPr>
-          <w:rFonts w:ascii="Times New Roman" w:hAnsi="Times New Roman" w:cs="Times New Roman"/>
-          <w:sz w:val="26"/>
-          <w:szCs w:val="26"/>
-        </w:rPr>
-        <w:t xml:space="preserve"> </w:t>
-      </w:r>
-      <w:proofErr w:type="spellStart"/>
-      <w:r>
-        <w:rPr>
-          <w:rFonts w:ascii="Times New Roman" w:hAnsi="Times New Roman" w:cs="Times New Roman"/>
-          <w:sz w:val="26"/>
-          <w:szCs w:val="26"/>
-        </w:rPr>
-        <w:t>Đây</w:t>
-      </w:r>
-      <w:proofErr w:type="spellEnd"/>
-      <w:r>
-        <w:rPr>
-          <w:rFonts w:ascii="Times New Roman" w:hAnsi="Times New Roman" w:cs="Times New Roman"/>
-          <w:sz w:val="26"/>
-          <w:szCs w:val="26"/>
-        </w:rPr>
-        <w:t xml:space="preserve"> </w:t>
-      </w:r>
-      <w:proofErr w:type="spellStart"/>
-      <w:r>
-        <w:rPr>
-          <w:rFonts w:ascii="Times New Roman" w:hAnsi="Times New Roman" w:cs="Times New Roman"/>
-          <w:sz w:val="26"/>
-          <w:szCs w:val="26"/>
-        </w:rPr>
-        <w:t>là</w:t>
-      </w:r>
-      <w:proofErr w:type="spellEnd"/>
-      <w:r>
-        <w:rPr>
-          <w:rFonts w:ascii="Times New Roman" w:hAnsi="Times New Roman" w:cs="Times New Roman"/>
-          <w:sz w:val="26"/>
-          <w:szCs w:val="26"/>
-        </w:rPr>
-        <w:t xml:space="preserve"> </w:t>
-      </w:r>
-      <w:proofErr w:type="spellStart"/>
-      <w:r>
-        <w:rPr>
-          <w:rFonts w:ascii="Times New Roman" w:hAnsi="Times New Roman" w:cs="Times New Roman"/>
-          <w:sz w:val="26"/>
-          <w:szCs w:val="26"/>
-        </w:rPr>
-        <w:t>bài</w:t>
-      </w:r>
-      <w:proofErr w:type="spellEnd"/>
-      <w:r>
-        <w:rPr>
-          <w:rFonts w:ascii="Times New Roman" w:hAnsi="Times New Roman" w:cs="Times New Roman"/>
-          <w:sz w:val="26"/>
-          <w:szCs w:val="26"/>
-        </w:rPr>
-        <w:t xml:space="preserve"> </w:t>
-      </w:r>
-      <w:proofErr w:type="spellStart"/>
-      <w:r>
-        <w:rPr>
-          <w:rFonts w:ascii="Times New Roman" w:hAnsi="Times New Roman" w:cs="Times New Roman"/>
-          <w:sz w:val="26"/>
-          <w:szCs w:val="26"/>
-        </w:rPr>
-        <w:t>toán</w:t>
-      </w:r>
-      <w:proofErr w:type="spellEnd"/>
-      <w:r>
-        <w:rPr>
-          <w:rFonts w:ascii="Times New Roman" w:hAnsi="Times New Roman" w:cs="Times New Roman"/>
-          <w:sz w:val="26"/>
-          <w:szCs w:val="26"/>
-        </w:rPr>
-        <w:t xml:space="preserve"> </w:t>
-      </w:r>
-      <w:proofErr w:type="spellStart"/>
-      <w:r>
-        <w:rPr>
-          <w:rFonts w:ascii="Times New Roman" w:hAnsi="Times New Roman" w:cs="Times New Roman"/>
-          <w:sz w:val="26"/>
-          <w:szCs w:val="26"/>
-        </w:rPr>
-        <w:t>cụ</w:t>
-      </w:r>
-      <w:proofErr w:type="spellEnd"/>
-      <w:r>
-        <w:rPr>
-          <w:rFonts w:ascii="Times New Roman" w:hAnsi="Times New Roman" w:cs="Times New Roman"/>
-          <w:sz w:val="26"/>
-          <w:szCs w:val="26"/>
-        </w:rPr>
-        <w:t xml:space="preserve"> </w:t>
-      </w:r>
-      <w:proofErr w:type="spellStart"/>
-      <w:r>
-        <w:rPr>
-          <w:rFonts w:ascii="Times New Roman" w:hAnsi="Times New Roman" w:cs="Times New Roman"/>
-          <w:sz w:val="26"/>
-          <w:szCs w:val="26"/>
-        </w:rPr>
-        <w:t>thể</w:t>
-      </w:r>
-      <w:proofErr w:type="spellEnd"/>
-      <w:r>
-        <w:rPr>
-          <w:rFonts w:ascii="Times New Roman" w:hAnsi="Times New Roman" w:cs="Times New Roman"/>
-          <w:sz w:val="26"/>
-          <w:szCs w:val="26"/>
-        </w:rPr>
-        <w:t xml:space="preserve"> </w:t>
-      </w:r>
-      <w:proofErr w:type="spellStart"/>
-      <w:r>
-        <w:rPr>
-          <w:rFonts w:ascii="Times New Roman" w:hAnsi="Times New Roman" w:cs="Times New Roman"/>
-          <w:sz w:val="26"/>
-          <w:szCs w:val="26"/>
-        </w:rPr>
-        <w:t>của</w:t>
-      </w:r>
-      <w:proofErr w:type="spellEnd"/>
-      <w:r>
-        <w:rPr>
-          <w:rFonts w:ascii="Times New Roman" w:hAnsi="Times New Roman" w:cs="Times New Roman"/>
-          <w:sz w:val="26"/>
-          <w:szCs w:val="26"/>
-        </w:rPr>
-        <w:t xml:space="preserve"> </w:t>
-      </w:r>
-      <w:proofErr w:type="spellStart"/>
-      <w:r>
-        <w:rPr>
-          <w:rFonts w:ascii="Times New Roman" w:hAnsi="Times New Roman" w:cs="Times New Roman"/>
-          <w:sz w:val="26"/>
-          <w:szCs w:val="26"/>
-        </w:rPr>
-        <w:t>chúng</w:t>
-      </w:r>
-      <w:proofErr w:type="spellEnd"/>
-      <w:r>
-        <w:rPr>
-          <w:rFonts w:ascii="Times New Roman" w:hAnsi="Times New Roman" w:cs="Times New Roman"/>
-          <w:sz w:val="26"/>
-          <w:szCs w:val="26"/>
-        </w:rPr>
-        <w:t xml:space="preserve"> ta, </w:t>
-      </w:r>
-      <w:proofErr w:type="spellStart"/>
-      <w:r>
-        <w:rPr>
-          <w:rFonts w:ascii="Times New Roman" w:hAnsi="Times New Roman" w:cs="Times New Roman"/>
-          <w:sz w:val="26"/>
-          <w:szCs w:val="26"/>
-        </w:rPr>
-        <w:t>biểu</w:t>
-      </w:r>
-      <w:proofErr w:type="spellEnd"/>
-      <w:r>
-        <w:rPr>
-          <w:rFonts w:ascii="Times New Roman" w:hAnsi="Times New Roman" w:cs="Times New Roman"/>
-          <w:sz w:val="26"/>
-          <w:szCs w:val="26"/>
-        </w:rPr>
-        <w:t xml:space="preserve"> </w:t>
-      </w:r>
-      <w:proofErr w:type="spellStart"/>
-      <w:r>
-        <w:rPr>
-          <w:rFonts w:ascii="Times New Roman" w:hAnsi="Times New Roman" w:cs="Times New Roman"/>
-          <w:sz w:val="26"/>
-          <w:szCs w:val="26"/>
-        </w:rPr>
-        <w:t>diễn</w:t>
-      </w:r>
-      <w:proofErr w:type="spellEnd"/>
-      <w:r>
-        <w:rPr>
-          <w:rFonts w:ascii="Times New Roman" w:hAnsi="Times New Roman" w:cs="Times New Roman"/>
-          <w:sz w:val="26"/>
-          <w:szCs w:val="26"/>
-        </w:rPr>
-        <w:t xml:space="preserve"> </w:t>
-      </w:r>
-      <w:proofErr w:type="spellStart"/>
-      <w:r>
-        <w:rPr>
-          <w:rFonts w:ascii="Times New Roman" w:hAnsi="Times New Roman" w:cs="Times New Roman"/>
-          <w:sz w:val="26"/>
-          <w:szCs w:val="26"/>
-        </w:rPr>
-        <w:t>trạng</w:t>
-      </w:r>
-      <w:proofErr w:type="spellEnd"/>
-      <w:r>
-        <w:rPr>
-          <w:rFonts w:ascii="Times New Roman" w:hAnsi="Times New Roman" w:cs="Times New Roman"/>
-          <w:sz w:val="26"/>
-          <w:szCs w:val="26"/>
-        </w:rPr>
-        <w:t xml:space="preserve"> </w:t>
-      </w:r>
-      <w:proofErr w:type="spellStart"/>
-      <w:r>
-        <w:rPr>
-          <w:rFonts w:ascii="Times New Roman" w:hAnsi="Times New Roman" w:cs="Times New Roman"/>
-          <w:sz w:val="26"/>
-          <w:szCs w:val="26"/>
-        </w:rPr>
-        <w:t>thái</w:t>
-      </w:r>
-      <w:proofErr w:type="spellEnd"/>
-      <w:r>
-        <w:rPr>
-          <w:rFonts w:ascii="Times New Roman" w:hAnsi="Times New Roman" w:cs="Times New Roman"/>
-          <w:sz w:val="26"/>
-          <w:szCs w:val="26"/>
-        </w:rPr>
-        <w:t xml:space="preserve"> </w:t>
-      </w:r>
-      <w:proofErr w:type="spellStart"/>
-      <w:r>
-        <w:rPr>
-          <w:rFonts w:ascii="Times New Roman" w:hAnsi="Times New Roman" w:cs="Times New Roman"/>
-          <w:sz w:val="26"/>
-          <w:szCs w:val="26"/>
-        </w:rPr>
-        <w:t>của</w:t>
-      </w:r>
-      <w:proofErr w:type="spellEnd"/>
-      <w:r>
-        <w:rPr>
-          <w:rFonts w:ascii="Times New Roman" w:hAnsi="Times New Roman" w:cs="Times New Roman"/>
-          <w:sz w:val="26"/>
-          <w:szCs w:val="26"/>
-        </w:rPr>
-        <w:t xml:space="preserve"> 1 con Mario:</w:t>
-      </w:r>
-    </w:p>
-    <w:p>
-      <w:pPr>
-        <w:pStyle w:val="ListParagraph"/>
-        <w:rPr>
-          <w:rFonts w:ascii="Times New Roman" w:hAnsi="Times New Roman" w:cs="Times New Roman"/>
-          <w:sz w:val="26"/>
-          <w:szCs w:val="26"/>
-        </w:rPr>
-      </w:pPr>
-      <w:r>
-        <w:rPr>
-          <w:rFonts w:ascii="Times New Roman" w:hAnsi="Times New Roman" w:cs="Times New Roman"/>
+      <w:r>
+        <w:rPr>
           <w:noProof/>
-          <w:sz w:val="26"/>
-          <w:szCs w:val="26"/>
         </w:rPr>
         <w:drawing>
-          <wp:anchor distT="0" distB="0" distL="114300" distR="114300" simplePos="0" relativeHeight="251658240" behindDoc="0" locked="0" layoutInCell="1" allowOverlap="1" wp14:anchorId="2D62DA9C" wp14:editId="446961A5">
+          <wp:anchor distT="0" distB="0" distL="114300" distR="114300" simplePos="0" relativeHeight="251660288" behindDoc="0" locked="0" layoutInCell="1" allowOverlap="1" wp14:anchorId="3905FD99" wp14:editId="35DEB7C4">
             <wp:simplePos x="0" y="0"/>
-            <wp:positionH relativeFrom="column">
-              <wp:posOffset>238125</wp:posOffset>
+            <wp:positionH relativeFrom="page">
+              <wp:align>right</wp:align>
             </wp:positionH>
             <wp:positionV relativeFrom="paragraph">
-              <wp:posOffset>175895</wp:posOffset>
+              <wp:posOffset>618490</wp:posOffset>
             </wp:positionV>
-            <wp:extent cx="5943600" cy="3553460"/>
-            <wp:effectExtent l="0" t="0" r="0" b="8890"/>
+            <wp:extent cx="7578725" cy="3143250"/>
+            <wp:effectExtent l="0" t="0" r="3175" b="0"/>
             <wp:wrapTopAndBottom/>
             <wp:docPr id="1" name="Picture 1"/>
             <wp:cNvGraphicFramePr>
@@ -3196,7 +2491,7 @@
                   <pic:spPr>
                     <a:xfrm>
                       <a:off x="0" y="0"/>
-                      <a:ext cx="5943600" cy="3553460"/>
+                      <a:ext cx="7579263" cy="3143473"/>
                     </a:xfrm>
                     <a:prstGeom prst="rect">
                       <a:avLst/>
@@ -3205,9 +2500,717 @@
                 </pic:pic>
               </a:graphicData>
             </a:graphic>
+            <wp14:sizeRelH relativeFrom="margin">
+              <wp14:pctWidth>0</wp14:pctWidth>
+            </wp14:sizeRelH>
+            <wp14:sizeRelV relativeFrom="margin">
+              <wp14:pctHeight>0</wp14:pctHeight>
+            </wp14:sizeRelV>
           </wp:anchor>
         </w:drawing>
       </w:r>
+      <w:proofErr w:type="spellStart"/>
+      <w:r>
+        <w:rPr>
+          <w:rFonts w:ascii="Times New Roman" w:hAnsi="Times New Roman" w:cs="Times New Roman"/>
+          <w:sz w:val="26"/>
+          <w:szCs w:val="26"/>
+        </w:rPr>
+        <w:t>Đó</w:t>
+      </w:r>
+      <w:proofErr w:type="spellEnd"/>
+      <w:r>
+        <w:rPr>
+          <w:rFonts w:ascii="Times New Roman" w:hAnsi="Times New Roman" w:cs="Times New Roman"/>
+          <w:sz w:val="26"/>
+          <w:szCs w:val="26"/>
+        </w:rPr>
+        <w:t xml:space="preserve"> </w:t>
+      </w:r>
+      <w:proofErr w:type="spellStart"/>
+      <w:r>
+        <w:rPr>
+          <w:rFonts w:ascii="Times New Roman" w:hAnsi="Times New Roman" w:cs="Times New Roman"/>
+          <w:sz w:val="26"/>
+          <w:szCs w:val="26"/>
+        </w:rPr>
+        <w:t>chỉ</w:t>
+      </w:r>
+      <w:proofErr w:type="spellEnd"/>
+      <w:r>
+        <w:rPr>
+          <w:rFonts w:ascii="Times New Roman" w:hAnsi="Times New Roman" w:cs="Times New Roman"/>
+          <w:sz w:val="26"/>
+          <w:szCs w:val="26"/>
+        </w:rPr>
+        <w:t xml:space="preserve"> </w:t>
+      </w:r>
+      <w:proofErr w:type="spellStart"/>
+      <w:r>
+        <w:rPr>
+          <w:rFonts w:ascii="Times New Roman" w:hAnsi="Times New Roman" w:cs="Times New Roman"/>
+          <w:sz w:val="26"/>
+          <w:szCs w:val="26"/>
+        </w:rPr>
+        <w:t>là</w:t>
+      </w:r>
+      <w:proofErr w:type="spellEnd"/>
+      <w:r>
+        <w:rPr>
+          <w:rFonts w:ascii="Times New Roman" w:hAnsi="Times New Roman" w:cs="Times New Roman"/>
+          <w:sz w:val="26"/>
+          <w:szCs w:val="26"/>
+        </w:rPr>
+        <w:t xml:space="preserve"> </w:t>
+      </w:r>
+      <w:proofErr w:type="spellStart"/>
+      <w:r>
+        <w:rPr>
+          <w:rFonts w:ascii="Times New Roman" w:hAnsi="Times New Roman" w:cs="Times New Roman"/>
+          <w:sz w:val="26"/>
+          <w:szCs w:val="26"/>
+        </w:rPr>
+        <w:t>vấn</w:t>
+      </w:r>
+      <w:proofErr w:type="spellEnd"/>
+      <w:r>
+        <w:rPr>
+          <w:rFonts w:ascii="Times New Roman" w:hAnsi="Times New Roman" w:cs="Times New Roman"/>
+          <w:sz w:val="26"/>
+          <w:szCs w:val="26"/>
+        </w:rPr>
+        <w:t xml:space="preserve"> </w:t>
+      </w:r>
+      <w:proofErr w:type="spellStart"/>
+      <w:r>
+        <w:rPr>
+          <w:rFonts w:ascii="Times New Roman" w:hAnsi="Times New Roman" w:cs="Times New Roman"/>
+          <w:sz w:val="26"/>
+          <w:szCs w:val="26"/>
+        </w:rPr>
+        <w:t>đề</w:t>
+      </w:r>
+      <w:proofErr w:type="spellEnd"/>
+      <w:r>
+        <w:rPr>
+          <w:rFonts w:ascii="Times New Roman" w:hAnsi="Times New Roman" w:cs="Times New Roman"/>
+          <w:sz w:val="26"/>
+          <w:szCs w:val="26"/>
+        </w:rPr>
+        <w:t xml:space="preserve"> </w:t>
+      </w:r>
+      <w:proofErr w:type="spellStart"/>
+      <w:r>
+        <w:rPr>
+          <w:rFonts w:ascii="Times New Roman" w:hAnsi="Times New Roman" w:cs="Times New Roman"/>
+          <w:sz w:val="26"/>
+          <w:szCs w:val="26"/>
+        </w:rPr>
+        <w:t>thôi</w:t>
+      </w:r>
+      <w:proofErr w:type="spellEnd"/>
+      <w:r>
+        <w:rPr>
+          <w:rFonts w:ascii="Times New Roman" w:hAnsi="Times New Roman" w:cs="Times New Roman"/>
+          <w:sz w:val="26"/>
+          <w:szCs w:val="26"/>
+        </w:rPr>
+        <w:t xml:space="preserve">, </w:t>
+      </w:r>
+      <w:proofErr w:type="spellStart"/>
+      <w:r>
+        <w:rPr>
+          <w:rFonts w:ascii="Times New Roman" w:hAnsi="Times New Roman" w:cs="Times New Roman"/>
+          <w:sz w:val="26"/>
+          <w:szCs w:val="26"/>
+        </w:rPr>
+        <w:t>còn</w:t>
+      </w:r>
+      <w:proofErr w:type="spellEnd"/>
+      <w:r>
+        <w:rPr>
+          <w:rFonts w:ascii="Times New Roman" w:hAnsi="Times New Roman" w:cs="Times New Roman"/>
+          <w:sz w:val="26"/>
+          <w:szCs w:val="26"/>
+        </w:rPr>
+        <w:t xml:space="preserve"> </w:t>
+      </w:r>
+      <w:proofErr w:type="spellStart"/>
+      <w:r>
+        <w:rPr>
+          <w:rFonts w:ascii="Times New Roman" w:hAnsi="Times New Roman" w:cs="Times New Roman"/>
+          <w:sz w:val="26"/>
+          <w:szCs w:val="26"/>
+        </w:rPr>
+        <w:t>thì</w:t>
+      </w:r>
+      <w:proofErr w:type="spellEnd"/>
+      <w:r>
+        <w:rPr>
+          <w:rFonts w:ascii="Times New Roman" w:hAnsi="Times New Roman" w:cs="Times New Roman"/>
+          <w:sz w:val="26"/>
+          <w:szCs w:val="26"/>
+        </w:rPr>
+        <w:t xml:space="preserve"> </w:t>
+      </w:r>
+      <w:proofErr w:type="spellStart"/>
+      <w:r>
+        <w:rPr>
+          <w:rFonts w:ascii="Times New Roman" w:hAnsi="Times New Roman" w:cs="Times New Roman"/>
+          <w:sz w:val="26"/>
+          <w:szCs w:val="26"/>
+        </w:rPr>
+        <w:t>muốn</w:t>
+      </w:r>
+      <w:proofErr w:type="spellEnd"/>
+      <w:r>
+        <w:rPr>
+          <w:rFonts w:ascii="Times New Roman" w:hAnsi="Times New Roman" w:cs="Times New Roman"/>
+          <w:sz w:val="26"/>
+          <w:szCs w:val="26"/>
+        </w:rPr>
+        <w:t xml:space="preserve"> </w:t>
+      </w:r>
+      <w:proofErr w:type="spellStart"/>
+      <w:r>
+        <w:rPr>
+          <w:rFonts w:ascii="Times New Roman" w:hAnsi="Times New Roman" w:cs="Times New Roman"/>
+          <w:sz w:val="26"/>
+          <w:szCs w:val="26"/>
+        </w:rPr>
+        <w:t>tưởng</w:t>
+      </w:r>
+      <w:proofErr w:type="spellEnd"/>
+      <w:r>
+        <w:rPr>
+          <w:rFonts w:ascii="Times New Roman" w:hAnsi="Times New Roman" w:cs="Times New Roman"/>
+          <w:sz w:val="26"/>
+          <w:szCs w:val="26"/>
+        </w:rPr>
+        <w:t xml:space="preserve"> </w:t>
+      </w:r>
+      <w:proofErr w:type="spellStart"/>
+      <w:r>
+        <w:rPr>
+          <w:rFonts w:ascii="Times New Roman" w:hAnsi="Times New Roman" w:cs="Times New Roman"/>
+          <w:sz w:val="26"/>
+          <w:szCs w:val="26"/>
+        </w:rPr>
+        <w:t>tượng</w:t>
+      </w:r>
+      <w:proofErr w:type="spellEnd"/>
+      <w:r>
+        <w:rPr>
+          <w:rFonts w:ascii="Times New Roman" w:hAnsi="Times New Roman" w:cs="Times New Roman"/>
+          <w:sz w:val="26"/>
+          <w:szCs w:val="26"/>
+        </w:rPr>
+        <w:t xml:space="preserve"> </w:t>
+      </w:r>
+      <w:proofErr w:type="spellStart"/>
+      <w:r>
+        <w:rPr>
+          <w:rFonts w:ascii="Times New Roman" w:hAnsi="Times New Roman" w:cs="Times New Roman"/>
+          <w:sz w:val="26"/>
+          <w:szCs w:val="26"/>
+        </w:rPr>
+        <w:t>khúc</w:t>
+      </w:r>
+      <w:proofErr w:type="spellEnd"/>
+      <w:r>
+        <w:rPr>
+          <w:rFonts w:ascii="Times New Roman" w:hAnsi="Times New Roman" w:cs="Times New Roman"/>
+          <w:sz w:val="26"/>
+          <w:szCs w:val="26"/>
+        </w:rPr>
+        <w:t xml:space="preserve"> </w:t>
+      </w:r>
+      <w:proofErr w:type="spellStart"/>
+      <w:r>
+        <w:rPr>
+          <w:rFonts w:ascii="Times New Roman" w:hAnsi="Times New Roman" w:cs="Times New Roman"/>
+          <w:sz w:val="26"/>
+          <w:szCs w:val="26"/>
+        </w:rPr>
+        <w:t>sau</w:t>
+      </w:r>
+      <w:proofErr w:type="spellEnd"/>
+      <w:r>
+        <w:rPr>
+          <w:rFonts w:ascii="Times New Roman" w:hAnsi="Times New Roman" w:cs="Times New Roman"/>
+          <w:sz w:val="26"/>
+          <w:szCs w:val="26"/>
+        </w:rPr>
+        <w:t xml:space="preserve"> </w:t>
+      </w:r>
+      <w:proofErr w:type="spellStart"/>
+      <w:r>
+        <w:rPr>
+          <w:rFonts w:ascii="Times New Roman" w:hAnsi="Times New Roman" w:cs="Times New Roman"/>
+          <w:sz w:val="26"/>
+          <w:szCs w:val="26"/>
+        </w:rPr>
+        <w:t>thì</w:t>
+      </w:r>
+      <w:proofErr w:type="spellEnd"/>
+      <w:r>
+        <w:rPr>
+          <w:rFonts w:ascii="Times New Roman" w:hAnsi="Times New Roman" w:cs="Times New Roman"/>
+          <w:sz w:val="26"/>
+          <w:szCs w:val="26"/>
+        </w:rPr>
+        <w:t xml:space="preserve"> </w:t>
+      </w:r>
+      <w:proofErr w:type="spellStart"/>
+      <w:r>
+        <w:rPr>
+          <w:rFonts w:ascii="Times New Roman" w:hAnsi="Times New Roman" w:cs="Times New Roman"/>
+          <w:sz w:val="26"/>
+          <w:szCs w:val="26"/>
+        </w:rPr>
+        <w:t>mọi</w:t>
+      </w:r>
+      <w:proofErr w:type="spellEnd"/>
+      <w:r>
+        <w:rPr>
+          <w:rFonts w:ascii="Times New Roman" w:hAnsi="Times New Roman" w:cs="Times New Roman"/>
+          <w:sz w:val="26"/>
+          <w:szCs w:val="26"/>
+        </w:rPr>
+        <w:t xml:space="preserve"> </w:t>
+      </w:r>
+      <w:proofErr w:type="spellStart"/>
+      <w:r>
+        <w:rPr>
+          <w:rFonts w:ascii="Times New Roman" w:hAnsi="Times New Roman" w:cs="Times New Roman"/>
+          <w:sz w:val="26"/>
+          <w:szCs w:val="26"/>
+        </w:rPr>
+        <w:t>người</w:t>
+      </w:r>
+      <w:proofErr w:type="spellEnd"/>
+      <w:r>
+        <w:rPr>
+          <w:rFonts w:ascii="Times New Roman" w:hAnsi="Times New Roman" w:cs="Times New Roman"/>
+          <w:sz w:val="26"/>
+          <w:szCs w:val="26"/>
+        </w:rPr>
+        <w:t xml:space="preserve"> </w:t>
+      </w:r>
+      <w:proofErr w:type="spellStart"/>
+      <w:r>
+        <w:rPr>
+          <w:rFonts w:ascii="Times New Roman" w:hAnsi="Times New Roman" w:cs="Times New Roman"/>
+          <w:sz w:val="26"/>
+          <w:szCs w:val="26"/>
+        </w:rPr>
+        <w:t>hình</w:t>
+      </w:r>
+      <w:proofErr w:type="spellEnd"/>
+      <w:r>
+        <w:rPr>
+          <w:rFonts w:ascii="Times New Roman" w:hAnsi="Times New Roman" w:cs="Times New Roman"/>
+          <w:sz w:val="26"/>
+          <w:szCs w:val="26"/>
+        </w:rPr>
+        <w:t xml:space="preserve"> dung </w:t>
+      </w:r>
+      <w:proofErr w:type="spellStart"/>
+      <w:r>
+        <w:rPr>
+          <w:rFonts w:ascii="Times New Roman" w:hAnsi="Times New Roman" w:cs="Times New Roman"/>
+          <w:sz w:val="26"/>
+          <w:szCs w:val="26"/>
+        </w:rPr>
+        <w:t>bài</w:t>
+      </w:r>
+      <w:proofErr w:type="spellEnd"/>
+      <w:r>
+        <w:rPr>
+          <w:rFonts w:ascii="Times New Roman" w:hAnsi="Times New Roman" w:cs="Times New Roman"/>
+          <w:sz w:val="26"/>
+          <w:szCs w:val="26"/>
+        </w:rPr>
+        <w:t xml:space="preserve"> </w:t>
+      </w:r>
+      <w:proofErr w:type="spellStart"/>
+      <w:r>
+        <w:rPr>
+          <w:rFonts w:ascii="Times New Roman" w:hAnsi="Times New Roman" w:cs="Times New Roman"/>
+          <w:sz w:val="26"/>
+          <w:szCs w:val="26"/>
+        </w:rPr>
+        <w:t>toán</w:t>
+      </w:r>
+      <w:proofErr w:type="spellEnd"/>
+      <w:r>
+        <w:rPr>
+          <w:rFonts w:ascii="Times New Roman" w:hAnsi="Times New Roman" w:cs="Times New Roman"/>
+          <w:sz w:val="26"/>
+          <w:szCs w:val="26"/>
+        </w:rPr>
+        <w:t xml:space="preserve"> </w:t>
+      </w:r>
+      <w:proofErr w:type="spellStart"/>
+      <w:r>
+        <w:rPr>
+          <w:rFonts w:ascii="Times New Roman" w:hAnsi="Times New Roman" w:cs="Times New Roman"/>
+          <w:sz w:val="26"/>
+          <w:szCs w:val="26"/>
+        </w:rPr>
+        <w:t>như</w:t>
+      </w:r>
+      <w:proofErr w:type="spellEnd"/>
+      <w:r>
+        <w:rPr>
+          <w:rFonts w:ascii="Times New Roman" w:hAnsi="Times New Roman" w:cs="Times New Roman"/>
+          <w:sz w:val="26"/>
+          <w:szCs w:val="26"/>
+        </w:rPr>
+        <w:t xml:space="preserve"> </w:t>
+      </w:r>
+      <w:proofErr w:type="spellStart"/>
+      <w:r>
+        <w:rPr>
+          <w:rFonts w:ascii="Times New Roman" w:hAnsi="Times New Roman" w:cs="Times New Roman"/>
+          <w:sz w:val="26"/>
+          <w:szCs w:val="26"/>
+        </w:rPr>
+        <w:t>này</w:t>
+      </w:r>
+      <w:proofErr w:type="spellEnd"/>
+      <w:r>
+        <w:rPr>
+          <w:rFonts w:ascii="Times New Roman" w:hAnsi="Times New Roman" w:cs="Times New Roman"/>
+          <w:sz w:val="26"/>
+          <w:szCs w:val="26"/>
+        </w:rPr>
+        <w:t xml:space="preserve"> (</w:t>
+      </w:r>
+      <w:proofErr w:type="spellStart"/>
+      <w:r>
+        <w:rPr>
+          <w:rFonts w:ascii="Times New Roman" w:hAnsi="Times New Roman" w:cs="Times New Roman"/>
+          <w:sz w:val="26"/>
+          <w:szCs w:val="26"/>
+        </w:rPr>
+        <w:t>vẽ</w:t>
+      </w:r>
+      <w:proofErr w:type="spellEnd"/>
+      <w:r>
+        <w:rPr>
+          <w:rFonts w:ascii="Times New Roman" w:hAnsi="Times New Roman" w:cs="Times New Roman"/>
+          <w:sz w:val="26"/>
+          <w:szCs w:val="26"/>
+        </w:rPr>
+        <w:t xml:space="preserve"> </w:t>
+      </w:r>
+      <w:proofErr w:type="spellStart"/>
+      <w:r>
+        <w:rPr>
+          <w:rFonts w:ascii="Times New Roman" w:hAnsi="Times New Roman" w:cs="Times New Roman"/>
+          <w:sz w:val="26"/>
+          <w:szCs w:val="26"/>
+        </w:rPr>
+        <w:t>hình</w:t>
+      </w:r>
+      <w:proofErr w:type="spellEnd"/>
+      <w:r>
+        <w:rPr>
+          <w:rFonts w:ascii="Times New Roman" w:hAnsi="Times New Roman" w:cs="Times New Roman"/>
+          <w:sz w:val="26"/>
+          <w:szCs w:val="26"/>
+        </w:rPr>
+        <w:t xml:space="preserve"> </w:t>
+      </w:r>
+      <w:proofErr w:type="spellStart"/>
+      <w:r>
+        <w:rPr>
+          <w:rFonts w:ascii="Times New Roman" w:hAnsi="Times New Roman" w:cs="Times New Roman"/>
+          <w:sz w:val="26"/>
+          <w:szCs w:val="26"/>
+        </w:rPr>
+        <w:t>ra</w:t>
+      </w:r>
+      <w:proofErr w:type="spellEnd"/>
+      <w:r>
+        <w:rPr>
+          <w:rFonts w:ascii="Times New Roman" w:hAnsi="Times New Roman" w:cs="Times New Roman"/>
+          <w:sz w:val="26"/>
+          <w:szCs w:val="26"/>
+        </w:rPr>
+        <w:t xml:space="preserve"> </w:t>
+      </w:r>
+      <w:proofErr w:type="spellStart"/>
+      <w:r>
+        <w:rPr>
+          <w:rFonts w:ascii="Times New Roman" w:hAnsi="Times New Roman" w:cs="Times New Roman"/>
+          <w:sz w:val="26"/>
+          <w:szCs w:val="26"/>
+        </w:rPr>
+        <w:t>nhé</w:t>
+      </w:r>
+      <w:proofErr w:type="spellEnd"/>
+      <w:r>
+        <w:rPr>
+          <w:rFonts w:ascii="Times New Roman" w:hAnsi="Times New Roman" w:cs="Times New Roman"/>
+          <w:sz w:val="26"/>
+          <w:szCs w:val="26"/>
+        </w:rPr>
+        <w:t>):</w:t>
+      </w:r>
+      <w:r>
+        <w:rPr>
+          <w:rFonts w:ascii="Times New Roman" w:hAnsi="Times New Roman" w:cs="Times New Roman"/>
+          <w:sz w:val="26"/>
+          <w:szCs w:val="26"/>
+        </w:rPr>
+        <w:t xml:space="preserve"> </w:t>
+      </w:r>
+      <w:proofErr w:type="spellStart"/>
+      <w:r>
+        <w:rPr>
+          <w:rFonts w:ascii="Times New Roman" w:hAnsi="Times New Roman" w:cs="Times New Roman"/>
+          <w:sz w:val="26"/>
+          <w:szCs w:val="26"/>
+        </w:rPr>
+        <w:t>Đây</w:t>
+      </w:r>
+      <w:proofErr w:type="spellEnd"/>
+      <w:r>
+        <w:rPr>
+          <w:rFonts w:ascii="Times New Roman" w:hAnsi="Times New Roman" w:cs="Times New Roman"/>
+          <w:sz w:val="26"/>
+          <w:szCs w:val="26"/>
+        </w:rPr>
+        <w:t xml:space="preserve"> </w:t>
+      </w:r>
+      <w:proofErr w:type="spellStart"/>
+      <w:r>
+        <w:rPr>
+          <w:rFonts w:ascii="Times New Roman" w:hAnsi="Times New Roman" w:cs="Times New Roman"/>
+          <w:sz w:val="26"/>
+          <w:szCs w:val="26"/>
+        </w:rPr>
+        <w:t>là</w:t>
+      </w:r>
+      <w:proofErr w:type="spellEnd"/>
+      <w:r>
+        <w:rPr>
+          <w:rFonts w:ascii="Times New Roman" w:hAnsi="Times New Roman" w:cs="Times New Roman"/>
+          <w:sz w:val="26"/>
+          <w:szCs w:val="26"/>
+        </w:rPr>
+        <w:t xml:space="preserve"> </w:t>
+      </w:r>
+      <w:proofErr w:type="spellStart"/>
+      <w:r>
+        <w:rPr>
+          <w:rFonts w:ascii="Times New Roman" w:hAnsi="Times New Roman" w:cs="Times New Roman"/>
+          <w:sz w:val="26"/>
+          <w:szCs w:val="26"/>
+        </w:rPr>
+        <w:t>bài</w:t>
+      </w:r>
+      <w:proofErr w:type="spellEnd"/>
+      <w:r>
+        <w:rPr>
+          <w:rFonts w:ascii="Times New Roman" w:hAnsi="Times New Roman" w:cs="Times New Roman"/>
+          <w:sz w:val="26"/>
+          <w:szCs w:val="26"/>
+        </w:rPr>
+        <w:t xml:space="preserve"> </w:t>
+      </w:r>
+      <w:proofErr w:type="spellStart"/>
+      <w:r>
+        <w:rPr>
+          <w:rFonts w:ascii="Times New Roman" w:hAnsi="Times New Roman" w:cs="Times New Roman"/>
+          <w:sz w:val="26"/>
+          <w:szCs w:val="26"/>
+        </w:rPr>
+        <w:t>toán</w:t>
+      </w:r>
+      <w:proofErr w:type="spellEnd"/>
+      <w:r>
+        <w:rPr>
+          <w:rFonts w:ascii="Times New Roman" w:hAnsi="Times New Roman" w:cs="Times New Roman"/>
+          <w:sz w:val="26"/>
+          <w:szCs w:val="26"/>
+        </w:rPr>
+        <w:t xml:space="preserve"> </w:t>
+      </w:r>
+      <w:proofErr w:type="spellStart"/>
+      <w:r>
+        <w:rPr>
+          <w:rFonts w:ascii="Times New Roman" w:hAnsi="Times New Roman" w:cs="Times New Roman"/>
+          <w:sz w:val="26"/>
+          <w:szCs w:val="26"/>
+        </w:rPr>
+        <w:t>cụ</w:t>
+      </w:r>
+      <w:proofErr w:type="spellEnd"/>
+      <w:r>
+        <w:rPr>
+          <w:rFonts w:ascii="Times New Roman" w:hAnsi="Times New Roman" w:cs="Times New Roman"/>
+          <w:sz w:val="26"/>
+          <w:szCs w:val="26"/>
+        </w:rPr>
+        <w:t xml:space="preserve"> </w:t>
+      </w:r>
+      <w:proofErr w:type="spellStart"/>
+      <w:r>
+        <w:rPr>
+          <w:rFonts w:ascii="Times New Roman" w:hAnsi="Times New Roman" w:cs="Times New Roman"/>
+          <w:sz w:val="26"/>
+          <w:szCs w:val="26"/>
+        </w:rPr>
+        <w:t>thể</w:t>
+      </w:r>
+      <w:proofErr w:type="spellEnd"/>
+      <w:r>
+        <w:rPr>
+          <w:rFonts w:ascii="Times New Roman" w:hAnsi="Times New Roman" w:cs="Times New Roman"/>
+          <w:sz w:val="26"/>
+          <w:szCs w:val="26"/>
+        </w:rPr>
+        <w:t xml:space="preserve"> </w:t>
+      </w:r>
+      <w:proofErr w:type="spellStart"/>
+      <w:r>
+        <w:rPr>
+          <w:rFonts w:ascii="Times New Roman" w:hAnsi="Times New Roman" w:cs="Times New Roman"/>
+          <w:sz w:val="26"/>
+          <w:szCs w:val="26"/>
+        </w:rPr>
+        <w:t>của</w:t>
+      </w:r>
+      <w:proofErr w:type="spellEnd"/>
+      <w:r>
+        <w:rPr>
+          <w:rFonts w:ascii="Times New Roman" w:hAnsi="Times New Roman" w:cs="Times New Roman"/>
+          <w:sz w:val="26"/>
+          <w:szCs w:val="26"/>
+        </w:rPr>
+        <w:t xml:space="preserve"> </w:t>
+      </w:r>
+      <w:proofErr w:type="spellStart"/>
+      <w:r>
+        <w:rPr>
+          <w:rFonts w:ascii="Times New Roman" w:hAnsi="Times New Roman" w:cs="Times New Roman"/>
+          <w:sz w:val="26"/>
+          <w:szCs w:val="26"/>
+        </w:rPr>
+        <w:t>chúng</w:t>
+      </w:r>
+      <w:proofErr w:type="spellEnd"/>
+      <w:r>
+        <w:rPr>
+          <w:rFonts w:ascii="Times New Roman" w:hAnsi="Times New Roman" w:cs="Times New Roman"/>
+          <w:sz w:val="26"/>
+          <w:szCs w:val="26"/>
+        </w:rPr>
+        <w:t xml:space="preserve"> ta, </w:t>
+      </w:r>
+      <w:proofErr w:type="spellStart"/>
+      <w:r>
+        <w:rPr>
+          <w:rFonts w:ascii="Times New Roman" w:hAnsi="Times New Roman" w:cs="Times New Roman"/>
+          <w:sz w:val="26"/>
+          <w:szCs w:val="26"/>
+        </w:rPr>
+        <w:t>biểu</w:t>
+      </w:r>
+      <w:proofErr w:type="spellEnd"/>
+      <w:r>
+        <w:rPr>
+          <w:rFonts w:ascii="Times New Roman" w:hAnsi="Times New Roman" w:cs="Times New Roman"/>
+          <w:sz w:val="26"/>
+          <w:szCs w:val="26"/>
+        </w:rPr>
+        <w:t xml:space="preserve"> </w:t>
+      </w:r>
+      <w:proofErr w:type="spellStart"/>
+      <w:r>
+        <w:rPr>
+          <w:rFonts w:ascii="Times New Roman" w:hAnsi="Times New Roman" w:cs="Times New Roman"/>
+          <w:sz w:val="26"/>
+          <w:szCs w:val="26"/>
+        </w:rPr>
+        <w:t>diễn</w:t>
+      </w:r>
+      <w:proofErr w:type="spellEnd"/>
+      <w:r>
+        <w:rPr>
+          <w:rFonts w:ascii="Times New Roman" w:hAnsi="Times New Roman" w:cs="Times New Roman"/>
+          <w:sz w:val="26"/>
+          <w:szCs w:val="26"/>
+        </w:rPr>
+        <w:t xml:space="preserve"> </w:t>
+      </w:r>
+      <w:proofErr w:type="spellStart"/>
+      <w:r>
+        <w:rPr>
+          <w:rFonts w:ascii="Times New Roman" w:hAnsi="Times New Roman" w:cs="Times New Roman"/>
+          <w:sz w:val="26"/>
+          <w:szCs w:val="26"/>
+        </w:rPr>
+        <w:t>trạng</w:t>
+      </w:r>
+      <w:proofErr w:type="spellEnd"/>
+      <w:r>
+        <w:rPr>
+          <w:rFonts w:ascii="Times New Roman" w:hAnsi="Times New Roman" w:cs="Times New Roman"/>
+          <w:sz w:val="26"/>
+          <w:szCs w:val="26"/>
+        </w:rPr>
+        <w:t xml:space="preserve"> </w:t>
+      </w:r>
+      <w:proofErr w:type="spellStart"/>
+      <w:r>
+        <w:rPr>
+          <w:rFonts w:ascii="Times New Roman" w:hAnsi="Times New Roman" w:cs="Times New Roman"/>
+          <w:sz w:val="26"/>
+          <w:szCs w:val="26"/>
+        </w:rPr>
+        <w:t>thái</w:t>
+      </w:r>
+      <w:proofErr w:type="spellEnd"/>
+      <w:r>
+        <w:rPr>
+          <w:rFonts w:ascii="Times New Roman" w:hAnsi="Times New Roman" w:cs="Times New Roman"/>
+          <w:sz w:val="26"/>
+          <w:szCs w:val="26"/>
+        </w:rPr>
+        <w:t xml:space="preserve"> </w:t>
+      </w:r>
+      <w:proofErr w:type="spellStart"/>
+      <w:r>
+        <w:rPr>
+          <w:rFonts w:ascii="Times New Roman" w:hAnsi="Times New Roman" w:cs="Times New Roman"/>
+          <w:sz w:val="26"/>
+          <w:szCs w:val="26"/>
+        </w:rPr>
+        <w:t>của</w:t>
+      </w:r>
+      <w:proofErr w:type="spellEnd"/>
+      <w:r>
+        <w:rPr>
+          <w:rFonts w:ascii="Times New Roman" w:hAnsi="Times New Roman" w:cs="Times New Roman"/>
+          <w:sz w:val="26"/>
+          <w:szCs w:val="26"/>
+        </w:rPr>
+        <w:t xml:space="preserve"> 1 con Mario:</w:t>
+      </w:r>
+    </w:p>
+    <w:p>
+      <w:pPr>
+        <w:pStyle w:val="ListParagraph"/>
+        <w:rPr>
+          <w:rFonts w:ascii="Times New Roman" w:hAnsi="Times New Roman" w:cs="Times New Roman"/>
+          <w:sz w:val="26"/>
+          <w:szCs w:val="26"/>
+        </w:rPr>
+      </w:pPr>
     </w:p>
     <w:p>
       <w:pPr>
@@ -3432,6 +3435,8 @@
         </w:rPr>
         <w:t>Enum</w:t>
       </w:r>
+      <w:bookmarkStart w:id="0" w:name="_GoBack"/>
+      <w:bookmarkEnd w:id="0"/>
       <w:proofErr w:type="spellEnd"/>
     </w:p>
     <w:p>
@@ -3839,7 +3844,6 @@
           <w:sz w:val="26"/>
           <w:szCs w:val="26"/>
         </w:rPr>
-        <w:lastRenderedPageBreak/>
         <w:t>Đây</w:t>
       </w:r>
       <w:proofErr w:type="spellEnd"/>
@@ -4290,24 +4294,22 @@
       </w:pPr>
       <w:r>
         <w:rPr>
-          <w:rFonts w:ascii="Times New Roman" w:hAnsi="Times New Roman" w:cs="Times New Roman"/>
           <w:noProof/>
-          <w:sz w:val="26"/>
-          <w:szCs w:val="26"/>
-        </w:rPr>
+        </w:rPr>
+        <w:lastRenderedPageBreak/>
         <w:drawing>
-          <wp:anchor distT="0" distB="0" distL="114300" distR="114300" simplePos="0" relativeHeight="251659264" behindDoc="0" locked="0" layoutInCell="1" allowOverlap="1">
+          <wp:anchor distT="0" distB="0" distL="114300" distR="114300" simplePos="0" relativeHeight="251659264" behindDoc="0" locked="0" layoutInCell="1" allowOverlap="1" wp14:anchorId="2119791E" wp14:editId="6948451E">
             <wp:simplePos x="0" y="0"/>
             <wp:positionH relativeFrom="column">
-              <wp:posOffset>200025</wp:posOffset>
+              <wp:posOffset>18415</wp:posOffset>
             </wp:positionH>
             <wp:positionV relativeFrom="paragraph">
-              <wp:posOffset>57150</wp:posOffset>
+              <wp:posOffset>218440</wp:posOffset>
             </wp:positionV>
-            <wp:extent cx="5943600" cy="6261735"/>
-            <wp:effectExtent l="0" t="0" r="0" b="5715"/>
+            <wp:extent cx="6520180" cy="3552825"/>
+            <wp:effectExtent l="0" t="0" r="0" b="9525"/>
             <wp:wrapTopAndBottom/>
-            <wp:docPr id="3" name="Picture 3"/>
+            <wp:docPr id="2" name="Picture 2"/>
             <wp:cNvGraphicFramePr>
               <a:graphicFrameLocks xmlns:a="http://schemas.openxmlformats.org/drawingml/2006/main" noChangeAspect="1"/>
             </wp:cNvGraphicFramePr>
@@ -4333,7 +4335,7 @@
                   <pic:spPr>
                     <a:xfrm>
                       <a:off x="0" y="0"/>
-                      <a:ext cx="5943600" cy="6261735"/>
+                      <a:ext cx="6520180" cy="3552825"/>
                     </a:xfrm>
                     <a:prstGeom prst="rect">
                       <a:avLst/>
@@ -4342,6 +4344,12 @@
                 </pic:pic>
               </a:graphicData>
             </a:graphic>
+            <wp14:sizeRelH relativeFrom="margin">
+              <wp14:pctWidth>0</wp14:pctWidth>
+            </wp14:sizeRelH>
+            <wp14:sizeRelV relativeFrom="margin">
+              <wp14:pctHeight>0</wp14:pctHeight>
+            </wp14:sizeRelV>
           </wp:anchor>
         </w:drawing>
       </w:r>
@@ -4914,17 +4922,7 @@
           <w:sz w:val="26"/>
           <w:szCs w:val="26"/>
         </w:rPr>
-        <w:t xml:space="preserve"> </w:t>
-      </w:r>
-      <w:bookmarkStart w:id="0" w:name="_GoBack"/>
-      <w:bookmarkEnd w:id="0"/>
-      <w:r>
-        <w:rPr>
-          <w:rFonts w:ascii="Times New Roman" w:hAnsi="Times New Roman" w:cs="Times New Roman"/>
-          <w:sz w:val="26"/>
-          <w:szCs w:val="26"/>
-        </w:rPr>
-        <w:t xml:space="preserve">con </w:t>
+        <w:t xml:space="preserve"> con </w:t>
       </w:r>
       <w:proofErr w:type="spellStart"/>
       <w:r>
@@ -5095,7 +5093,6 @@
           <w:sz w:val="26"/>
           <w:szCs w:val="26"/>
         </w:rPr>
-        <w:lastRenderedPageBreak/>
         <w:t>được</w:t>
       </w:r>
       <w:proofErr w:type="spellEnd"/>

</xml_diff>